<commit_message>
Fix laporan BAB III perubahan metode pengujian ke SUS
Signed-off-by: Syifa' Ul Haq M <syifaulhaq80@gmail.com>
</commit_message>
<xml_diff>
--- a/Laporan/SKRIPSI/BAB III.docx
+++ b/Laporan/SKRIPSI/BAB III.docx
@@ -1159,7 +1159,7 @@
           <w:i/>
           <w:iCs/>
         </w:rPr>
-        <w:t>Alpha Beta Testing</w:t>
+        <w:t>System Usability Scale (SUS)</w:t>
       </w:r>
       <w:r>
         <w:t xml:space="preserve">. Pengujian ini membutuhkan partisipasi dari kedua belah pihak yaitu pihak pengembang dan pihak pelaksana dari MI Nurrohmah Bina Insani. </w:t>
@@ -1167,431 +1167,28 @@
     </w:p>
     <w:p>
       <w:pPr>
-        <w:pStyle w:val="Heading4"/>
-        <w:ind w:left="284" w:hanging="284"/>
-        <w:rPr>
-          <w:i/>
-          <w:iCs w:val="0"/>
-        </w:rPr>
-      </w:pPr>
-      <w:r>
-        <w:rPr>
-          <w:i/>
-          <w:iCs w:val="0"/>
-        </w:rPr>
-        <w:t>Alpha Testing</w:t>
-      </w:r>
-    </w:p>
-    <w:p>
-      <w:pPr>
         <w:ind w:firstLine="720"/>
-      </w:pPr>
-      <w:r>
-        <w:t xml:space="preserve">Berikut adalah langkah-langkah </w:t>
-      </w:r>
-      <w:r>
         <w:rPr>
           <w:i/>
           <w:iCs/>
         </w:rPr>
-        <w:t xml:space="preserve">Alpha </w:t>
+      </w:pPr>
+      <w:r>
+        <w:t xml:space="preserve">Berikut adalah langkah-langkah </w:t>
       </w:r>
       <w:r>
         <w:rPr>
           <w:i/>
           <w:iCs/>
         </w:rPr>
-        <w:t>testing :</w:t>
-      </w:r>
-    </w:p>
-    <w:p>
-      <w:pPr>
-        <w:pStyle w:val="ListParagraph"/>
-        <w:numPr>
-          <w:ilvl w:val="0"/>
-          <w:numId w:val="6"/>
-        </w:numPr>
-        <w:ind w:left="426"/>
-      </w:pPr>
-      <w:r>
-        <w:t>Meninjau spesifikasi desain aplikasi dan pahami persyaratan fungsional dan nonfungsional.</w:t>
-      </w:r>
-    </w:p>
-    <w:p>
-      <w:pPr>
-        <w:pStyle w:val="ListParagraph"/>
-        <w:numPr>
-          <w:ilvl w:val="0"/>
-          <w:numId w:val="6"/>
-        </w:numPr>
-        <w:ind w:left="426"/>
-      </w:pPr>
-      <w:r>
-        <w:t>Membuat rencana pengujian menyeluruh untuk menghasilkan semua kasus pengujian yang diperlukan.</w:t>
-      </w:r>
-    </w:p>
-    <w:p>
-      <w:pPr>
-        <w:pStyle w:val="ListParagraph"/>
-        <w:numPr>
-          <w:ilvl w:val="0"/>
-          <w:numId w:val="6"/>
-        </w:numPr>
-        <w:ind w:left="426"/>
-      </w:pPr>
-      <w:r>
-        <w:t>Setelah rencana pengujian dan kasus pengujian siap, tim dapat memulai pengujian untuk memeriksa bug atau cacat pada sistem.</w:t>
-      </w:r>
-    </w:p>
-    <w:p>
-      <w:pPr>
-        <w:pStyle w:val="ListParagraph"/>
-        <w:numPr>
-          <w:ilvl w:val="0"/>
-          <w:numId w:val="6"/>
-        </w:numPr>
-        <w:ind w:left="426"/>
-      </w:pPr>
-      <w:r>
-        <w:t>Setelah tim menemukan bug atau cacat, masalah tersebut diidentifikasi dalam sistem terpisah.</w:t>
-      </w:r>
-    </w:p>
-    <w:p>
-      <w:pPr>
-        <w:pStyle w:val="ListParagraph"/>
-        <w:numPr>
-          <w:ilvl w:val="0"/>
-          <w:numId w:val="6"/>
-        </w:numPr>
-        <w:ind w:left="426"/>
-      </w:pPr>
-      <w:r>
-        <w:t>Hasil pengujian ini kemudian diserahkan kepada tim developer untuk diperbaiki.</w:t>
-      </w:r>
-    </w:p>
-    <w:p>
-      <w:pPr>
-        <w:pStyle w:val="ListParagraph"/>
-        <w:numPr>
-          <w:ilvl w:val="0"/>
-          <w:numId w:val="6"/>
-        </w:numPr>
-        <w:ind w:left="426"/>
-      </w:pPr>
-      <w:r>
-        <w:t>Saat tim developer mengonfirmasi bahwa masalah telah diselesaikan, tim penguji melakukan uji ulang produk. Siklus pengujian ini akan berlanjut hingga tidak ada lagi masalah yang ditemukan.</w:t>
-      </w:r>
-    </w:p>
-    <w:p>
-      <w:pPr>
-        <w:pStyle w:val="Heading4"/>
-        <w:ind w:left="284" w:hanging="284"/>
-        <w:rPr>
-          <w:i/>
-          <w:iCs w:val="0"/>
-        </w:rPr>
-      </w:pPr>
-      <w:r>
-        <w:rPr>
-          <w:i/>
-          <w:iCs w:val="0"/>
-        </w:rPr>
-        <w:t>Beta Testing</w:t>
-      </w:r>
-    </w:p>
-    <w:p>
-      <w:pPr>
-        <w:ind w:firstLine="720"/>
-      </w:pPr>
-      <w:r>
-        <w:t xml:space="preserve">Berikut adalah langkah-langkah </w:t>
+        <w:t>System Usability Scale (SUS)</w:t>
       </w:r>
       <w:r>
         <w:rPr>
           <w:i/>
           <w:iCs/>
         </w:rPr>
-        <w:t>Bet</w:t>
-      </w:r>
-      <w:r>
-        <w:rPr>
-          <w:i/>
-          <w:iCs/>
-        </w:rPr>
-        <w:t xml:space="preserve">a </w:t>
-      </w:r>
-      <w:r>
-        <w:rPr>
-          <w:i/>
-          <w:iCs/>
-        </w:rPr>
-        <w:t>testing :</w:t>
-      </w:r>
-    </w:p>
-    <w:p>
-      <w:pPr>
-        <w:pStyle w:val="ListParagraph"/>
-        <w:numPr>
-          <w:ilvl w:val="0"/>
-          <w:numId w:val="8"/>
-        </w:numPr>
-        <w:ind w:left="426"/>
-      </w:pPr>
-      <w:r>
-        <w:t>Membuat rencana pengujian menyeluruh untuk menghasilkan semua kasus pengujian yang diperlukan.</w:t>
-      </w:r>
-    </w:p>
-    <w:p>
-      <w:pPr>
-        <w:pStyle w:val="IsiParagraf"/>
-        <w:numPr>
-          <w:ilvl w:val="0"/>
-          <w:numId w:val="8"/>
-        </w:numPr>
-        <w:ind w:left="426"/>
-        <w:rPr>
-          <w:lang w:val="en-ID"/>
-        </w:rPr>
-      </w:pPr>
-      <w:r>
-        <w:rPr>
-          <w:lang w:val="en-ID"/>
-        </w:rPr>
-        <w:t>Mer</w:t>
-      </w:r>
-      <w:r>
-        <w:rPr>
-          <w:lang w:val="en-ID"/>
-        </w:rPr>
-        <w:t xml:space="preserve">ekrut </w:t>
-      </w:r>
-      <w:r>
-        <w:rPr>
-          <w:i/>
-          <w:iCs/>
-          <w:lang w:val="en-ID"/>
-        </w:rPr>
-        <w:t>beta tester</w:t>
-      </w:r>
-      <w:r>
-        <w:rPr>
-          <w:lang w:val="en-ID"/>
-        </w:rPr>
-        <w:t xml:space="preserve"> yang tepat</w:t>
-      </w:r>
-      <w:r>
-        <w:rPr>
-          <w:lang w:val="en-ID"/>
-        </w:rPr>
-        <w:t xml:space="preserve"> seperti pihak terkait.</w:t>
-      </w:r>
-    </w:p>
-    <w:p>
-      <w:pPr>
-        <w:pStyle w:val="IsiParagraf"/>
-        <w:numPr>
-          <w:ilvl w:val="0"/>
-          <w:numId w:val="8"/>
-        </w:numPr>
-        <w:ind w:left="426"/>
-        <w:rPr>
-          <w:lang w:val="en-ID"/>
-        </w:rPr>
-      </w:pPr>
-      <w:r>
-        <w:rPr>
-          <w:lang w:val="en-ID"/>
-        </w:rPr>
-        <w:t>Men</w:t>
-      </w:r>
-      <w:r>
-        <w:rPr>
-          <w:lang w:val="en-ID"/>
-        </w:rPr>
-        <w:t xml:space="preserve">entukan durasi pelaksanaan </w:t>
-      </w:r>
-      <w:r>
-        <w:rPr>
-          <w:i/>
-          <w:iCs/>
-          <w:lang w:val="en-ID"/>
-        </w:rPr>
-        <w:t>beta testing</w:t>
-      </w:r>
-      <w:r>
-        <w:rPr>
-          <w:lang w:val="en-ID"/>
-        </w:rPr>
-        <w:t xml:space="preserve">. </w:t>
-      </w:r>
-      <w:r>
-        <w:rPr>
-          <w:lang w:val="en-ID"/>
-        </w:rPr>
-        <w:t>Durasi pengujian yang terlalu pendek atau terlalu lama akan menghasilkan hasil yang tidak representatif.</w:t>
-      </w:r>
-    </w:p>
-    <w:p>
-      <w:pPr>
-        <w:pStyle w:val="IsiParagraf"/>
-        <w:numPr>
-          <w:ilvl w:val="0"/>
-          <w:numId w:val="8"/>
-        </w:numPr>
-        <w:ind w:left="426"/>
-        <w:rPr>
-          <w:lang w:val="en-ID"/>
-        </w:rPr>
-      </w:pPr>
-      <w:r>
-        <w:rPr>
-          <w:lang w:val="en-ID"/>
-        </w:rPr>
-        <w:t xml:space="preserve">Setelah rencana pengujian dan kasus pengujian siap, </w:t>
-      </w:r>
-      <w:r>
-        <w:rPr>
-          <w:i/>
-          <w:iCs/>
-          <w:lang w:val="en-ID"/>
-        </w:rPr>
-        <w:t>beta tester</w:t>
-      </w:r>
-      <w:r>
-        <w:rPr>
-          <w:lang w:val="en-ID"/>
-        </w:rPr>
-        <w:t xml:space="preserve"> dapat memulai pengujian untuk memeriksa bug atau cacat pada sistem.</w:t>
-      </w:r>
-    </w:p>
-    <w:p>
-      <w:pPr>
-        <w:pStyle w:val="IsiParagraf"/>
-        <w:numPr>
-          <w:ilvl w:val="0"/>
-          <w:numId w:val="8"/>
-        </w:numPr>
-        <w:ind w:left="426"/>
-        <w:rPr>
-          <w:lang w:val="en-ID"/>
-        </w:rPr>
-      </w:pPr>
-      <w:r>
-        <w:rPr>
-          <w:lang w:val="en-ID"/>
-        </w:rPr>
-        <w:t xml:space="preserve">Setelah tim menemukan </w:t>
-      </w:r>
-      <w:r>
-        <w:rPr>
-          <w:i/>
-          <w:iCs/>
-          <w:lang w:val="en-ID"/>
-        </w:rPr>
-        <w:t>bug</w:t>
-      </w:r>
-      <w:r>
-        <w:rPr>
-          <w:lang w:val="en-ID"/>
-        </w:rPr>
-        <w:t xml:space="preserve"> atau cacat, masalah tersebut diidentifikasi dalam sistem terpisah.</w:t>
-      </w:r>
-    </w:p>
-    <w:p>
-      <w:pPr>
-        <w:pStyle w:val="IsiParagraf"/>
-        <w:numPr>
-          <w:ilvl w:val="0"/>
-          <w:numId w:val="8"/>
-        </w:numPr>
-        <w:ind w:left="426"/>
-        <w:rPr>
-          <w:lang w:val="en-ID"/>
-        </w:rPr>
-      </w:pPr>
-      <w:r>
-        <w:rPr>
-          <w:lang w:val="en-ID"/>
-        </w:rPr>
-        <w:t>Hasil pengujian ini kemudian diserahkan kepada tim developer untuk diperbaiki.</w:t>
-      </w:r>
-    </w:p>
-    <w:p>
-      <w:pPr>
-        <w:pStyle w:val="IsiParagraf"/>
-        <w:numPr>
-          <w:ilvl w:val="0"/>
-          <w:numId w:val="8"/>
-        </w:numPr>
-        <w:ind w:left="426"/>
-        <w:rPr>
-          <w:lang w:val="en-ID"/>
-        </w:rPr>
-      </w:pPr>
-      <w:r>
-        <w:rPr>
-          <w:lang w:val="en-ID"/>
-        </w:rPr>
-        <w:lastRenderedPageBreak/>
-        <w:t>Saat tim developer mengonfirmasi bahwa masalah telah diselesaikan, tim penguji melakukan uji ulang produk. Siklus pengujian ini akan berlanjut hingga tidak ada lagi masalah yang ditemukan.</w:t>
-      </w:r>
-    </w:p>
-    <w:p>
-      <w:pPr>
-        <w:pStyle w:val="Heading3"/>
-        <w:rPr>
-          <w:i/>
-          <w:iCs/>
-        </w:rPr>
-      </w:pPr>
-      <w:r>
-        <w:rPr>
-          <w:i/>
-          <w:iCs/>
-        </w:rPr>
-        <w:t>Maintenance</w:t>
-      </w:r>
-    </w:p>
-    <w:p>
-      <w:pPr>
-        <w:ind w:firstLine="720"/>
-      </w:pPr>
-      <w:r>
-        <w:t>Maintenance website adalah kegiatan pemeliharaan website yang bertujuan untuk merawat website agar tetap berada pada performa yang baik, ter</w:t>
-      </w:r>
-      <w:r>
-        <w:t>-</w:t>
-      </w:r>
-      <w:r>
-        <w:t xml:space="preserve">update, dan terhindar dari berbagai permasalahan yang dapat </w:t>
-      </w:r>
-      <w:r>
-        <w:t xml:space="preserve">merusak atau </w:t>
-      </w:r>
-      <w:r>
-        <w:t>merugikan</w:t>
-      </w:r>
-      <w:r>
-        <w:t>.</w:t>
-      </w:r>
-    </w:p>
-    <w:p>
-      <w:pPr>
-        <w:ind w:firstLine="720"/>
-        <w:rPr>
-          <w:i/>
-          <w:iCs/>
-        </w:rPr>
-      </w:pPr>
-      <w:r>
-        <w:t xml:space="preserve">Berikut adalah langkah-langkah </w:t>
-      </w:r>
-      <w:r>
-        <w:rPr>
-          <w:i/>
-          <w:iCs/>
-        </w:rPr>
-        <w:t>Maintenance :</w:t>
+        <w:t xml:space="preserve"> :</w:t>
       </w:r>
     </w:p>
     <w:p>
@@ -1601,12 +1198,10 @@
           <w:ilvl w:val="0"/>
           <w:numId w:val="11"/>
         </w:numPr>
-      </w:pPr>
-      <w:r>
-        <w:t>Pastikan seluruh halaman dan tautan masih menjalankan fungsinya</w:t>
-      </w:r>
-      <w:r>
-        <w:t>.</w:t>
+        <w:ind w:left="709" w:hanging="283"/>
+      </w:pPr>
+      <w:r>
+        <w:t>Mementukan bagian yang akan diujikan.</w:t>
       </w:r>
     </w:p>
     <w:p>
@@ -1616,16 +1211,10 @@
           <w:ilvl w:val="0"/>
           <w:numId w:val="11"/>
         </w:numPr>
-      </w:pPr>
-      <w:r>
-        <w:t xml:space="preserve">Periksa seluruh update komponen </w:t>
-      </w:r>
-      <w:r>
-        <w:rPr>
-          <w:i/>
-          <w:iCs/>
-        </w:rPr>
-        <w:t>website</w:t>
+        <w:ind w:left="709" w:hanging="283"/>
+      </w:pPr>
+      <w:r>
+        <w:t>Mempersiapkan sampel proyek</w:t>
       </w:r>
       <w:r>
         <w:t>.</w:t>
@@ -1638,28 +1227,10 @@
           <w:ilvl w:val="0"/>
           <w:numId w:val="11"/>
         </w:numPr>
-      </w:pPr>
-      <w:r>
-        <w:t xml:space="preserve">Tinjau performa </w:t>
-      </w:r>
-      <w:r>
-        <w:rPr>
-          <w:i/>
-          <w:iCs/>
-        </w:rPr>
-        <w:t>Search Engine Optimization</w:t>
-      </w:r>
-      <w:r>
-        <w:t xml:space="preserve"> </w:t>
-      </w:r>
-      <w:r>
-        <w:t>(</w:t>
-      </w:r>
-      <w:r>
-        <w:t>SEO</w:t>
-      </w:r>
-      <w:r>
-        <w:t>)</w:t>
+        <w:ind w:left="709" w:hanging="283"/>
+      </w:pPr>
+      <w:r>
+        <w:t>Membuat parameter pengujian</w:t>
       </w:r>
       <w:r>
         <w:t>.</w:t>
@@ -1672,16 +1243,10 @@
           <w:ilvl w:val="0"/>
           <w:numId w:val="11"/>
         </w:numPr>
-      </w:pPr>
-      <w:r>
-        <w:t xml:space="preserve">Review konten dalam </w:t>
-      </w:r>
-      <w:r>
-        <w:rPr>
-          <w:i/>
-          <w:iCs/>
-        </w:rPr>
-        <w:t>website</w:t>
+        <w:ind w:left="709" w:hanging="283"/>
+      </w:pPr>
+      <w:r>
+        <w:t>Mempersiapkan skenario pengujian</w:t>
       </w:r>
       <w:r>
         <w:t>.</w:t>
@@ -1694,16 +1259,10 @@
           <w:ilvl w:val="0"/>
           <w:numId w:val="11"/>
         </w:numPr>
-      </w:pPr>
-      <w:r>
-        <w:t xml:space="preserve">Tes kecepatan loading halaman </w:t>
-      </w:r>
-      <w:r>
-        <w:rPr>
-          <w:i/>
-          <w:iCs/>
-        </w:rPr>
-        <w:t>website</w:t>
+        <w:ind w:left="709" w:hanging="283"/>
+      </w:pPr>
+      <w:r>
+        <w:t>Menentukan calon pengguna</w:t>
       </w:r>
       <w:r>
         <w:t>.</w:t>
@@ -1716,9 +1275,10 @@
           <w:ilvl w:val="0"/>
           <w:numId w:val="11"/>
         </w:numPr>
-      </w:pPr>
-      <w:r>
-        <w:t>Periksa semua info kontak aktif</w:t>
+        <w:ind w:left="709" w:hanging="283"/>
+      </w:pPr>
+      <w:r>
+        <w:t>Melakukan pengujian langsung</w:t>
       </w:r>
       <w:r>
         <w:t>.</w:t>
@@ -1731,12 +1291,76 @@
           <w:ilvl w:val="0"/>
           <w:numId w:val="11"/>
         </w:numPr>
-      </w:pPr>
-      <w:r>
-        <w:t>Memperbaiki dan memperbarui struktur desain</w:t>
+        <w:ind w:left="709" w:hanging="283"/>
+      </w:pPr>
+      <w:r>
+        <w:t>Menganalisis hasil pengujian</w:t>
       </w:r>
       <w:r>
         <w:t>.</w:t>
+      </w:r>
+    </w:p>
+    <w:p>
+      <w:pPr>
+        <w:pStyle w:val="Heading3"/>
+        <w:rPr>
+          <w:i/>
+          <w:iCs/>
+        </w:rPr>
+      </w:pPr>
+      <w:r>
+        <w:rPr>
+          <w:i/>
+          <w:iCs/>
+        </w:rPr>
+        <w:t>Maintenance</w:t>
+      </w:r>
+    </w:p>
+    <w:p>
+      <w:pPr>
+        <w:ind w:firstLine="720"/>
+      </w:pPr>
+      <w:r>
+        <w:t>Maintenance website adalah kegiatan pemeliharaan website yang bertujuan untuk merawat website agar tetap berada pada performa yang baik, ter</w:t>
+      </w:r>
+      <w:r>
+        <w:t>-</w:t>
+      </w:r>
+      <w:r>
+        <w:t xml:space="preserve">update, dan terhindar dari berbagai permasalahan yang dapat </w:t>
+      </w:r>
+      <w:r>
+        <w:t xml:space="preserve">merusak atau </w:t>
+      </w:r>
+      <w:r>
+        <w:t>merugikan</w:t>
+      </w:r>
+      <w:r>
+        <w:t>.</w:t>
+      </w:r>
+    </w:p>
+    <w:p>
+      <w:pPr>
+        <w:ind w:firstLine="720"/>
+      </w:pPr>
+    </w:p>
+    <w:p>
+      <w:pPr>
+        <w:ind w:firstLine="720"/>
+        <w:rPr>
+          <w:i/>
+          <w:iCs/>
+        </w:rPr>
+      </w:pPr>
+      <w:r>
+        <w:t xml:space="preserve">Berikut adalah langkah-langkah </w:t>
+      </w:r>
+      <w:r>
+        <w:rPr>
+          <w:i/>
+          <w:iCs/>
+        </w:rPr>
+        <w:t>Maintenance :</w:t>
       </w:r>
     </w:p>
     <w:p>
@@ -1744,8 +1368,161 @@
         <w:pStyle w:val="ListParagraph"/>
         <w:numPr>
           <w:ilvl w:val="0"/>
-          <w:numId w:val="11"/>
+          <w:numId w:val="12"/>
         </w:numPr>
+        <w:ind w:left="709" w:hanging="283"/>
+      </w:pPr>
+      <w:r>
+        <w:t>Pastikan seluruh halaman dan tautan masih menjalankan fungsinya</w:t>
+      </w:r>
+      <w:r>
+        <w:t>.</w:t>
+      </w:r>
+    </w:p>
+    <w:p>
+      <w:pPr>
+        <w:pStyle w:val="ListParagraph"/>
+        <w:numPr>
+          <w:ilvl w:val="0"/>
+          <w:numId w:val="12"/>
+        </w:numPr>
+        <w:ind w:left="709" w:hanging="283"/>
+      </w:pPr>
+      <w:r>
+        <w:t xml:space="preserve">Periksa seluruh update komponen </w:t>
+      </w:r>
+      <w:r>
+        <w:rPr>
+          <w:i/>
+          <w:iCs/>
+        </w:rPr>
+        <w:t>website</w:t>
+      </w:r>
+      <w:r>
+        <w:t>.</w:t>
+      </w:r>
+    </w:p>
+    <w:p>
+      <w:pPr>
+        <w:pStyle w:val="ListParagraph"/>
+        <w:numPr>
+          <w:ilvl w:val="0"/>
+          <w:numId w:val="12"/>
+        </w:numPr>
+        <w:ind w:left="709" w:hanging="283"/>
+      </w:pPr>
+      <w:r>
+        <w:t xml:space="preserve">Tinjau performa </w:t>
+      </w:r>
+      <w:r>
+        <w:rPr>
+          <w:i/>
+          <w:iCs/>
+        </w:rPr>
+        <w:t>Search Engine Optimization</w:t>
+      </w:r>
+      <w:r>
+        <w:t xml:space="preserve"> </w:t>
+      </w:r>
+      <w:r>
+        <w:t>(</w:t>
+      </w:r>
+      <w:r>
+        <w:t>SEO</w:t>
+      </w:r>
+      <w:r>
+        <w:t>)</w:t>
+      </w:r>
+      <w:r>
+        <w:t>.</w:t>
+      </w:r>
+    </w:p>
+    <w:p>
+      <w:pPr>
+        <w:pStyle w:val="ListParagraph"/>
+        <w:numPr>
+          <w:ilvl w:val="0"/>
+          <w:numId w:val="12"/>
+        </w:numPr>
+        <w:ind w:left="709" w:hanging="283"/>
+      </w:pPr>
+      <w:r>
+        <w:t xml:space="preserve">Review konten dalam </w:t>
+      </w:r>
+      <w:r>
+        <w:rPr>
+          <w:i/>
+          <w:iCs/>
+        </w:rPr>
+        <w:t>website</w:t>
+      </w:r>
+      <w:r>
+        <w:t>.</w:t>
+      </w:r>
+    </w:p>
+    <w:p>
+      <w:pPr>
+        <w:pStyle w:val="ListParagraph"/>
+        <w:numPr>
+          <w:ilvl w:val="0"/>
+          <w:numId w:val="12"/>
+        </w:numPr>
+        <w:ind w:left="709" w:hanging="283"/>
+      </w:pPr>
+      <w:r>
+        <w:t xml:space="preserve">Tes kecepatan loading halaman </w:t>
+      </w:r>
+      <w:r>
+        <w:rPr>
+          <w:i/>
+          <w:iCs/>
+        </w:rPr>
+        <w:t>website</w:t>
+      </w:r>
+      <w:r>
+        <w:t>.</w:t>
+      </w:r>
+    </w:p>
+    <w:p>
+      <w:pPr>
+        <w:pStyle w:val="ListParagraph"/>
+        <w:numPr>
+          <w:ilvl w:val="0"/>
+          <w:numId w:val="12"/>
+        </w:numPr>
+        <w:ind w:left="709" w:hanging="283"/>
+      </w:pPr>
+      <w:r>
+        <w:t>Periksa semua info kontak aktif</w:t>
+      </w:r>
+      <w:r>
+        <w:t>.</w:t>
+      </w:r>
+    </w:p>
+    <w:p>
+      <w:pPr>
+        <w:pStyle w:val="ListParagraph"/>
+        <w:numPr>
+          <w:ilvl w:val="0"/>
+          <w:numId w:val="12"/>
+        </w:numPr>
+        <w:ind w:left="709" w:hanging="283"/>
+      </w:pPr>
+      <w:r>
+        <w:t>Memperbaiki dan memperbarui struktur desain</w:t>
+      </w:r>
+      <w:r>
+        <w:t>.</w:t>
+      </w:r>
+    </w:p>
+    <w:p>
+      <w:pPr>
+        <w:pStyle w:val="ListParagraph"/>
+        <w:numPr>
+          <w:ilvl w:val="0"/>
+          <w:numId w:val="12"/>
+        </w:numPr>
+        <w:ind w:left="709" w:hanging="283"/>
       </w:pPr>
       <w:r>
         <w:t>Periksa durasi masa aktif domain Anda</w:t>
@@ -1893,6 +1670,92 @@
     </w:lvl>
   </w:abstractNum>
   <w:abstractNum w:abstractNumId="1" w15:restartNumberingAfterBreak="0">
+    <w:nsid w:val="19837CE4"/>
+    <w:multiLevelType w:val="hybridMultilevel"/>
+    <w:tmpl w:val="088E8C0E"/>
+    <w:lvl w:ilvl="0" w:tplc="3809000F">
+      <w:start w:val="1"/>
+      <w:numFmt w:val="decimal"/>
+      <w:lvlText w:val="%1."/>
+      <w:lvlJc w:val="left"/>
+      <w:pPr>
+        <w:ind w:left="1477" w:hanging="360"/>
+      </w:pPr>
+    </w:lvl>
+    <w:lvl w:ilvl="1" w:tplc="38090019" w:tentative="1">
+      <w:start w:val="1"/>
+      <w:numFmt w:val="lowerLetter"/>
+      <w:lvlText w:val="%2."/>
+      <w:lvlJc w:val="left"/>
+      <w:pPr>
+        <w:ind w:left="2197" w:hanging="360"/>
+      </w:pPr>
+    </w:lvl>
+    <w:lvl w:ilvl="2" w:tplc="3809001B" w:tentative="1">
+      <w:start w:val="1"/>
+      <w:numFmt w:val="lowerRoman"/>
+      <w:lvlText w:val="%3."/>
+      <w:lvlJc w:val="right"/>
+      <w:pPr>
+        <w:ind w:left="2917" w:hanging="180"/>
+      </w:pPr>
+    </w:lvl>
+    <w:lvl w:ilvl="3" w:tplc="3809000F" w:tentative="1">
+      <w:start w:val="1"/>
+      <w:numFmt w:val="decimal"/>
+      <w:lvlText w:val="%4."/>
+      <w:lvlJc w:val="left"/>
+      <w:pPr>
+        <w:ind w:left="3637" w:hanging="360"/>
+      </w:pPr>
+    </w:lvl>
+    <w:lvl w:ilvl="4" w:tplc="38090019" w:tentative="1">
+      <w:start w:val="1"/>
+      <w:numFmt w:val="lowerLetter"/>
+      <w:lvlText w:val="%5."/>
+      <w:lvlJc w:val="left"/>
+      <w:pPr>
+        <w:ind w:left="4357" w:hanging="360"/>
+      </w:pPr>
+    </w:lvl>
+    <w:lvl w:ilvl="5" w:tplc="3809001B" w:tentative="1">
+      <w:start w:val="1"/>
+      <w:numFmt w:val="lowerRoman"/>
+      <w:lvlText w:val="%6."/>
+      <w:lvlJc w:val="right"/>
+      <w:pPr>
+        <w:ind w:left="5077" w:hanging="180"/>
+      </w:pPr>
+    </w:lvl>
+    <w:lvl w:ilvl="6" w:tplc="3809000F" w:tentative="1">
+      <w:start w:val="1"/>
+      <w:numFmt w:val="decimal"/>
+      <w:lvlText w:val="%7."/>
+      <w:lvlJc w:val="left"/>
+      <w:pPr>
+        <w:ind w:left="5797" w:hanging="360"/>
+      </w:pPr>
+    </w:lvl>
+    <w:lvl w:ilvl="7" w:tplc="38090019" w:tentative="1">
+      <w:start w:val="1"/>
+      <w:numFmt w:val="lowerLetter"/>
+      <w:lvlText w:val="%8."/>
+      <w:lvlJc w:val="left"/>
+      <w:pPr>
+        <w:ind w:left="6517" w:hanging="360"/>
+      </w:pPr>
+    </w:lvl>
+    <w:lvl w:ilvl="8" w:tplc="3809001B" w:tentative="1">
+      <w:start w:val="1"/>
+      <w:numFmt w:val="lowerRoman"/>
+      <w:lvlText w:val="%9."/>
+      <w:lvlJc w:val="right"/>
+      <w:pPr>
+        <w:ind w:left="7237" w:hanging="180"/>
+      </w:pPr>
+    </w:lvl>
+  </w:abstractNum>
+  <w:abstractNum w:abstractNumId="2" w15:restartNumberingAfterBreak="0">
     <w:nsid w:val="1C257303"/>
     <w:multiLevelType w:val="hybridMultilevel"/>
     <w:tmpl w:val="530454D6"/>
@@ -1981,7 +1844,7 @@
       </w:pPr>
     </w:lvl>
   </w:abstractNum>
-  <w:abstractNum w:abstractNumId="2" w15:restartNumberingAfterBreak="0">
+  <w:abstractNum w:abstractNumId="3" w15:restartNumberingAfterBreak="0">
     <w:nsid w:val="316B1DBB"/>
     <w:multiLevelType w:val="hybridMultilevel"/>
     <w:tmpl w:val="8EC0D690"/>
@@ -2070,7 +1933,7 @@
       </w:pPr>
     </w:lvl>
   </w:abstractNum>
-  <w:abstractNum w:abstractNumId="3" w15:restartNumberingAfterBreak="0">
+  <w:abstractNum w:abstractNumId="4" w15:restartNumberingAfterBreak="0">
     <w:nsid w:val="35EE180E"/>
     <w:multiLevelType w:val="hybridMultilevel"/>
     <w:tmpl w:val="99500034"/>
@@ -2159,7 +2022,7 @@
       </w:pPr>
     </w:lvl>
   </w:abstractNum>
-  <w:abstractNum w:abstractNumId="4" w15:restartNumberingAfterBreak="0">
+  <w:abstractNum w:abstractNumId="5" w15:restartNumberingAfterBreak="0">
     <w:nsid w:val="36134278"/>
     <w:multiLevelType w:val="hybridMultilevel"/>
     <w:tmpl w:val="480EACAE"/>
@@ -2248,7 +2111,7 @@
       </w:pPr>
     </w:lvl>
   </w:abstractNum>
-  <w:abstractNum w:abstractNumId="5" w15:restartNumberingAfterBreak="0">
+  <w:abstractNum w:abstractNumId="6" w15:restartNumberingAfterBreak="0">
     <w:nsid w:val="36B4660A"/>
     <w:multiLevelType w:val="hybridMultilevel"/>
     <w:tmpl w:val="9FCA9706"/>
@@ -2337,7 +2200,7 @@
       </w:pPr>
     </w:lvl>
   </w:abstractNum>
-  <w:abstractNum w:abstractNumId="6" w15:restartNumberingAfterBreak="0">
+  <w:abstractNum w:abstractNumId="7" w15:restartNumberingAfterBreak="0">
     <w:nsid w:val="49114DA0"/>
     <w:multiLevelType w:val="hybridMultilevel"/>
     <w:tmpl w:val="B6AC5E1C"/>
@@ -2426,7 +2289,7 @@
       </w:pPr>
     </w:lvl>
   </w:abstractNum>
-  <w:abstractNum w:abstractNumId="7" w15:restartNumberingAfterBreak="0">
+  <w:abstractNum w:abstractNumId="8" w15:restartNumberingAfterBreak="0">
     <w:nsid w:val="4D3E7F8A"/>
     <w:multiLevelType w:val="hybridMultilevel"/>
     <w:tmpl w:val="8EC0D690"/>
@@ -2515,7 +2378,7 @@
       </w:pPr>
     </w:lvl>
   </w:abstractNum>
-  <w:abstractNum w:abstractNumId="8" w15:restartNumberingAfterBreak="0">
+  <w:abstractNum w:abstractNumId="9" w15:restartNumberingAfterBreak="0">
     <w:nsid w:val="61913EBA"/>
     <w:multiLevelType w:val="hybridMultilevel"/>
     <w:tmpl w:val="6F545B14"/>
@@ -2628,7 +2491,7 @@
       </w:rPr>
     </w:lvl>
   </w:abstractNum>
-  <w:abstractNum w:abstractNumId="9" w15:restartNumberingAfterBreak="0">
+  <w:abstractNum w:abstractNumId="10" w15:restartNumberingAfterBreak="0">
     <w:nsid w:val="66DA0F20"/>
     <w:multiLevelType w:val="multilevel"/>
     <w:tmpl w:val="3809001F"/>
@@ -2748,31 +2611,34 @@
     </w:lvlOverride>
   </w:num>
   <w:num w:numId="3" w16cid:durableId="1256940674">
+    <w:abstractNumId w:val="7"/>
+  </w:num>
+  <w:num w:numId="4" w16cid:durableId="2109618334">
+    <w:abstractNumId w:val="8"/>
+  </w:num>
+  <w:num w:numId="5" w16cid:durableId="995958231">
+    <w:abstractNumId w:val="3"/>
+  </w:num>
+  <w:num w:numId="6" w16cid:durableId="1213931291">
+    <w:abstractNumId w:val="2"/>
+  </w:num>
+  <w:num w:numId="7" w16cid:durableId="1842622031">
+    <w:abstractNumId w:val="4"/>
+  </w:num>
+  <w:num w:numId="8" w16cid:durableId="367920698">
+    <w:abstractNumId w:val="5"/>
+  </w:num>
+  <w:num w:numId="9" w16cid:durableId="1810200332">
+    <w:abstractNumId w:val="10"/>
+  </w:num>
+  <w:num w:numId="10" w16cid:durableId="968246755">
+    <w:abstractNumId w:val="9"/>
+  </w:num>
+  <w:num w:numId="11" w16cid:durableId="1495563915">
     <w:abstractNumId w:val="6"/>
   </w:num>
-  <w:num w:numId="4" w16cid:durableId="2109618334">
-    <w:abstractNumId w:val="7"/>
-  </w:num>
-  <w:num w:numId="5" w16cid:durableId="995958231">
-    <w:abstractNumId w:val="2"/>
-  </w:num>
-  <w:num w:numId="6" w16cid:durableId="1213931291">
+  <w:num w:numId="12" w16cid:durableId="1820152731">
     <w:abstractNumId w:val="1"/>
-  </w:num>
-  <w:num w:numId="7" w16cid:durableId="1842622031">
-    <w:abstractNumId w:val="3"/>
-  </w:num>
-  <w:num w:numId="8" w16cid:durableId="367920698">
-    <w:abstractNumId w:val="4"/>
-  </w:num>
-  <w:num w:numId="9" w16cid:durableId="1810200332">
-    <w:abstractNumId w:val="9"/>
-  </w:num>
-  <w:num w:numId="10" w16cid:durableId="968246755">
-    <w:abstractNumId w:val="8"/>
-  </w:num>
-  <w:num w:numId="11" w16cid:durableId="1495563915">
-    <w:abstractNumId w:val="5"/>
   </w:num>
 </w:numbering>
 </file>
@@ -3281,7 +3147,6 @@
   <w:style w:type="character" w:default="1" w:styleId="DefaultParagraphFont">
     <w:name w:val="Default Paragraph Font"/>
     <w:uiPriority w:val="1"/>
-    <w:semiHidden/>
     <w:unhideWhenUsed/>
   </w:style>
   <w:style w:type="table" w:default="1" w:styleId="TableNormal">

</xml_diff>

<commit_message>
fix BAB III bagian SUS
Signed-off-by: Syifa' Ul Haq M <syifaulhaq80@gmail.com>
</commit_message>
<xml_diff>
--- a/Laporan/SKRIPSI/BAB III.docx
+++ b/Laporan/SKRIPSI/BAB III.docx
@@ -786,12 +786,6 @@
     <w:p>
       <w:pPr>
         <w:pStyle w:val="ListParagraph"/>
-        <w:ind w:left="426" w:firstLine="626"/>
-      </w:pPr>
-    </w:p>
-    <w:p>
-      <w:pPr>
-        <w:pStyle w:val="ListParagraph"/>
         <w:numPr>
           <w:ilvl w:val="0"/>
           <w:numId w:val="10"/>
@@ -1685,7 +1679,7 @@
     </w:p>
     <w:p>
       <w:pPr>
-        <w:ind w:firstLine="0"/>
+        <w:ind w:left="720" w:firstLine="0"/>
       </w:pPr>
     </w:p>
     <w:p>
@@ -1790,12 +1784,16 @@
         <w:t xml:space="preserve"> </w:t>
       </w:r>
       <w:r>
-        <w:t>Untuk mengetahui kualitas produk yang dirancang, dirujuk ke grafik precentile rank terhadap SUS score berikut ini:</w:t>
-      </w:r>
-    </w:p>
-    <w:p>
-      <w:pPr>
-        <w:ind w:firstLine="720"/>
+        <w:t xml:space="preserve">Untuk mengetahui kualitas produk yang dirancang, dirujuk ke grafik precentile rank terhadap SUS score </w:t>
+      </w:r>
+      <w:r>
+        <w:t>pada Gambar 3.5.</w:t>
+      </w:r>
+    </w:p>
+    <w:p>
+      <w:pPr>
+        <w:keepNext/>
+        <w:ind w:firstLine="0"/>
         <w:jc w:val="center"/>
       </w:pPr>
       <w:r>
@@ -1803,10 +1801,10 @@
           <w:noProof/>
         </w:rPr>
         <w:drawing>
-          <wp:inline distT="0" distB="0" distL="0" distR="0" wp14:anchorId="1D63A7A4" wp14:editId="1322F8A7">
-            <wp:extent cx="3931414" cy="2047875"/>
+          <wp:inline distT="0" distB="0" distL="0" distR="0" wp14:anchorId="54782098" wp14:editId="6985ACDE">
+            <wp:extent cx="5029200" cy="2447925"/>
             <wp:effectExtent l="0" t="0" r="0" b="0"/>
-            <wp:docPr id="956211908" name="Picture 1" descr="E-ISSN 2685-8231 dan p-ISSN 2252-7354 Jurnal Rekayasa Informasi ..."/>
+            <wp:docPr id="805766739" name="Picture 1" descr="Percentile rankings of SUS scores from &quot;A Practical Guide to the System Usability Scale: Background, Benchmarks, &amp; Best Practices,&quot; by J. Sauro, 2011, Denver, CO: Measuring Usability LLC. Reprinted with permission."/>
             <wp:cNvGraphicFramePr>
               <a:graphicFrameLocks xmlns:a="http://schemas.openxmlformats.org/drawingml/2006/main" noChangeAspect="1"/>
             </wp:cNvGraphicFramePr>
@@ -1814,12 +1812,12 @@
               <a:graphicData uri="http://schemas.openxmlformats.org/drawingml/2006/picture">
                 <pic:pic xmlns:pic="http://schemas.openxmlformats.org/drawingml/2006/picture">
                   <pic:nvPicPr>
-                    <pic:cNvPr id="0" name="Picture 1" descr="E-ISSN 2685-8231 dan p-ISSN 2252-7354 Jurnal Rekayasa Informasi ..."/>
+                    <pic:cNvPr id="0" name="Picture 1" descr="Percentile rankings of SUS scores from &quot;A Practical Guide to the System Usability Scale: Background, Benchmarks, &amp; Best Practices,&quot; by J. Sauro, 2011, Denver, CO: Measuring Usability LLC. Reprinted with permission."/>
                     <pic:cNvPicPr>
                       <a:picLocks noChangeAspect="1" noChangeArrowheads="1"/>
                     </pic:cNvPicPr>
                   </pic:nvPicPr>
-                  <pic:blipFill>
+                  <pic:blipFill rotWithShape="1">
                     <a:blip r:embed="rId9">
                       <a:extLst>
                         <a:ext uri="{28A0092B-C50C-407E-A947-70E740481C1C}">
@@ -1827,15 +1825,13 @@
                         </a:ext>
                       </a:extLst>
                     </a:blip>
-                    <a:srcRect/>
-                    <a:stretch>
-                      <a:fillRect/>
-                    </a:stretch>
+                    <a:srcRect b="11684"/>
+                    <a:stretch/>
                   </pic:blipFill>
                   <pic:spPr bwMode="auto">
                     <a:xfrm>
                       <a:off x="0" y="0"/>
-                      <a:ext cx="3936745" cy="2050652"/>
+                      <a:ext cx="5029200" cy="2447925"/>
                     </a:xfrm>
                     <a:prstGeom prst="rect">
                       <a:avLst/>
@@ -1844,6 +1840,11 @@
                     <a:ln>
                       <a:noFill/>
                     </a:ln>
+                    <a:extLst>
+                      <a:ext uri="{53640926-AAD7-44D8-BBD7-CCE9431645EC}">
+                        <a14:shadowObscured xmlns:a14="http://schemas.microsoft.com/office/drawing/2010/main"/>
+                      </a:ext>
+                    </a:extLst>
                   </pic:spPr>
                 </pic:pic>
               </a:graphicData>
@@ -1854,12 +1855,36 @@
     </w:p>
     <w:p>
       <w:pPr>
-        <w:ind w:firstLine="720"/>
-        <w:rPr>
-          <w:i/>
-          <w:iCs/>
-        </w:rPr>
-      </w:pPr>
+        <w:pStyle w:val="Caption"/>
+      </w:pPr>
+      <w:r>
+        <w:t>Gambar 3.</w:t>
+      </w:r>
+      <w:r>
+        <w:fldChar w:fldCharType="begin"/>
+      </w:r>
+      <w:r>
+        <w:instrText xml:space="preserve"> SEQ Gambar \* ARABIC </w:instrText>
+      </w:r>
+      <w:r>
+        <w:fldChar w:fldCharType="separate"/>
+      </w:r>
+      <w:r>
+        <w:t>5</w:t>
+      </w:r>
+      <w:r>
+        <w:fldChar w:fldCharType="end"/>
+      </w:r>
+      <w:r>
+        <w:t xml:space="preserve"> </w:t>
+      </w:r>
+      <w:r>
+        <w:rPr>
+          <w:i/>
+          <w:iCs/>
+        </w:rPr>
+        <w:t>Percentil Rank</w:t>
+      </w:r>
     </w:p>
     <w:p>
       <w:pPr>
@@ -1897,6 +1922,7 @@
           <w:sz w:val="36"/>
           <w:szCs w:val="36"/>
         </w:rPr>
+        <w:lastRenderedPageBreak/>
         <w:t>x</w:t>
       </w:r>
       <w:r>
@@ -2003,7 +2029,6 @@
         <w:rPr>
           <w:color w:val="auto"/>
         </w:rPr>
-        <w:lastRenderedPageBreak/>
         <w:t xml:space="preserve">Keterangan: </w:t>
       </w:r>
     </w:p>
@@ -2099,25 +2124,34 @@
         <w:rPr>
           <w:color w:val="auto"/>
         </w:rPr>
-        <w:t>Dalam menentukan kesimpulan dari rata-rata skor sus, dapat dilakukan penyesuaian dengan penilaian SUS sebagai berikut pada Gambar  (Susilo, 2019).</w:t>
-      </w:r>
-    </w:p>
-    <w:p>
-      <w:pPr>
+        <w:t>Dalam menentukan kesimpulan dari rata-rata skor sus, dapat dilakukan penyesuaian dengan penilaian SUS sebagai berikut pada Gambar</w:t>
+      </w:r>
+      <w:r>
+        <w:rPr>
+          <w:color w:val="auto"/>
+        </w:rPr>
+        <w:t xml:space="preserve"> 3.6.</w:t>
+      </w:r>
+      <w:r>
+        <w:rPr>
+          <w:color w:val="auto"/>
+        </w:rPr>
+        <w:t xml:space="preserve"> (Susilo, 2019).</w:t>
+      </w:r>
+    </w:p>
+    <w:p>
+      <w:pPr>
+        <w:keepNext/>
         <w:ind w:left="63" w:firstLine="657"/>
         <w:jc w:val="center"/>
-        <w:rPr>
-          <w:color w:val="auto"/>
-          <w:lang w:val="en-US"/>
-        </w:rPr>
       </w:pPr>
       <w:r>
         <w:rPr>
           <w:noProof/>
         </w:rPr>
         <w:drawing>
-          <wp:inline distT="0" distB="0" distL="0" distR="0" wp14:anchorId="1CE6B73E" wp14:editId="5A10873C">
-            <wp:extent cx="4739640" cy="1579880"/>
+          <wp:inline distT="0" distB="0" distL="0" distR="0" wp14:anchorId="1CE6B73E" wp14:editId="55BAC8C5">
+            <wp:extent cx="4739640" cy="1276350"/>
             <wp:effectExtent l="0" t="0" r="0" b="0"/>
             <wp:docPr id="2136150008" name="Picture 1"/>
             <wp:cNvGraphicFramePr>
@@ -2132,7 +2166,7 @@
                       <a:picLocks noChangeAspect="1" noChangeArrowheads="1"/>
                     </pic:cNvPicPr>
                   </pic:nvPicPr>
-                  <pic:blipFill>
+                  <pic:blipFill rotWithShape="1">
                     <a:blip r:embed="rId10">
                       <a:extLst>
                         <a:ext uri="{28A0092B-C50C-407E-A947-70E740481C1C}">
@@ -2140,15 +2174,13 @@
                         </a:ext>
                       </a:extLst>
                     </a:blip>
-                    <a:srcRect/>
-                    <a:stretch>
-                      <a:fillRect/>
-                    </a:stretch>
+                    <a:srcRect b="19213"/>
+                    <a:stretch/>
                   </pic:blipFill>
                   <pic:spPr bwMode="auto">
                     <a:xfrm>
                       <a:off x="0" y="0"/>
-                      <a:ext cx="4739640" cy="1579880"/>
+                      <a:ext cx="4739640" cy="1276350"/>
                     </a:xfrm>
                     <a:prstGeom prst="rect">
                       <a:avLst/>
@@ -2157,6 +2189,11 @@
                     <a:ln>
                       <a:noFill/>
                     </a:ln>
+                    <a:extLst>
+                      <a:ext uri="{53640926-AAD7-44D8-BBD7-CCE9431645EC}">
+                        <a14:shadowObscured xmlns:a14="http://schemas.microsoft.com/office/drawing/2010/main"/>
+                      </a:ext>
+                    </a:extLst>
                   </pic:spPr>
                 </pic:pic>
               </a:graphicData>
@@ -2167,117 +2204,32 @@
     </w:p>
     <w:p>
       <w:pPr>
-        <w:ind w:firstLine="720"/>
-      </w:pPr>
-    </w:p>
-    <w:p>
-      <w:pPr>
-        <w:ind w:firstLine="720"/>
-        <w:rPr>
-          <w:i/>
-          <w:iCs/>
-        </w:rPr>
-      </w:pPr>
-      <w:r>
-        <w:t xml:space="preserve">Berikut adalah langkah-langkah </w:t>
-      </w:r>
-      <w:r>
-        <w:rPr>
-          <w:i/>
-          <w:iCs/>
-        </w:rPr>
-        <w:t>System Usability Scale (SUS) :</w:t>
-      </w:r>
-    </w:p>
-    <w:p>
-      <w:pPr>
-        <w:pStyle w:val="ListParagraph"/>
-        <w:numPr>
-          <w:ilvl w:val="0"/>
-          <w:numId w:val="11"/>
-        </w:numPr>
-        <w:ind w:left="709" w:hanging="283"/>
-      </w:pPr>
-      <w:r>
-        <w:t>Mementukan bagian yang akan diujikan.</w:t>
-      </w:r>
-    </w:p>
-    <w:p>
-      <w:pPr>
-        <w:pStyle w:val="ListParagraph"/>
-        <w:numPr>
-          <w:ilvl w:val="0"/>
-          <w:numId w:val="11"/>
-        </w:numPr>
-        <w:ind w:left="709" w:hanging="283"/>
-      </w:pPr>
-      <w:r>
-        <w:t>Mempersiapkan sampel proyek.</w:t>
-      </w:r>
-    </w:p>
-    <w:p>
-      <w:pPr>
-        <w:pStyle w:val="ListParagraph"/>
-        <w:numPr>
-          <w:ilvl w:val="0"/>
-          <w:numId w:val="11"/>
-        </w:numPr>
-        <w:ind w:left="709" w:hanging="283"/>
-      </w:pPr>
-      <w:r>
-        <w:t>Membuat parameter pengujian.</w:t>
-      </w:r>
-    </w:p>
-    <w:p>
-      <w:pPr>
-        <w:pStyle w:val="ListParagraph"/>
-        <w:numPr>
-          <w:ilvl w:val="0"/>
-          <w:numId w:val="11"/>
-        </w:numPr>
-        <w:ind w:left="709" w:hanging="283"/>
-      </w:pPr>
-      <w:r>
-        <w:t>Mempersiapkan skenario pengujian.</w:t>
-      </w:r>
-    </w:p>
-    <w:p>
-      <w:pPr>
-        <w:pStyle w:val="ListParagraph"/>
-        <w:numPr>
-          <w:ilvl w:val="0"/>
-          <w:numId w:val="11"/>
-        </w:numPr>
-        <w:ind w:left="709" w:hanging="283"/>
-      </w:pPr>
-      <w:r>
-        <w:t>Menentukan calon pengguna.</w:t>
-      </w:r>
-    </w:p>
-    <w:p>
-      <w:pPr>
-        <w:pStyle w:val="ListParagraph"/>
-        <w:numPr>
-          <w:ilvl w:val="0"/>
-          <w:numId w:val="11"/>
-        </w:numPr>
-        <w:ind w:left="709" w:hanging="283"/>
-      </w:pPr>
-      <w:r>
-        <w:t>Melakukan pengujian langsung.</w:t>
-      </w:r>
-    </w:p>
-    <w:p>
-      <w:pPr>
-        <w:pStyle w:val="ListParagraph"/>
-        <w:numPr>
-          <w:ilvl w:val="0"/>
-          <w:numId w:val="11"/>
-        </w:numPr>
-        <w:ind w:left="709" w:hanging="283"/>
-      </w:pPr>
-      <w:r>
-        <w:t>Menganalisis hasil pengujian.</w:t>
+        <w:pStyle w:val="Caption"/>
+        <w:rPr>
+          <w:color w:val="auto"/>
+          <w:lang w:val="en-US"/>
+        </w:rPr>
+      </w:pPr>
+      <w:r>
+        <w:t>Gambar 3.</w:t>
+      </w:r>
+      <w:r>
+        <w:fldChar w:fldCharType="begin"/>
+      </w:r>
+      <w:r>
+        <w:instrText xml:space="preserve"> SEQ Gambar \* ARABIC </w:instrText>
+      </w:r>
+      <w:r>
+        <w:fldChar w:fldCharType="separate"/>
+      </w:r>
+      <w:r>
+        <w:t>6</w:t>
+      </w:r>
+      <w:r>
+        <w:fldChar w:fldCharType="end"/>
+      </w:r>
+      <w:r>
+        <w:t xml:space="preserve"> Skor SUS</w:t>
       </w:r>
     </w:p>
     <w:p>
@@ -2500,7 +2452,6 @@
         <w:ind w:left="709" w:hanging="283"/>
       </w:pPr>
       <w:r>
-        <w:lastRenderedPageBreak/>
         <w:t>Periksa durasi masa aktif domain Anda</w:t>
       </w:r>
       <w:r>

</xml_diff>